<commit_message>
chinh sua doc, video
</commit_message>
<xml_diff>
--- a/Project Store/PA2/Use-case Specs --rup_ucspec.docx
+++ b/Project Store/PA2/Use-case Specs --rup_ucspec.docx
@@ -3791,12 +3791,12 @@
           <wp:inline distB="114300" distT="114300" distL="114300" distR="114300">
             <wp:extent cx="7372350" cy="6410325"/>
             <wp:effectExtent b="0" l="0" r="0" t="0"/>
-            <wp:docPr id="34" name="image33.png"/>
+            <wp:docPr id="34" name="image43.png"/>
             <a:graphic>
               <a:graphicData uri="http://schemas.openxmlformats.org/drawingml/2006/picture">
                 <pic:pic>
                   <pic:nvPicPr>
-                    <pic:cNvPr id="0" name="image33.png"/>
+                    <pic:cNvPr id="0" name="image43.png"/>
                     <pic:cNvPicPr preferRelativeResize="0"/>
                   </pic:nvPicPr>
                   <pic:blipFill>
@@ -4257,12 +4257,12 @@
                 <wp:inline distB="114300" distT="114300" distL="114300" distR="114300">
                   <wp:extent cx="2471738" cy="3741008"/>
                   <wp:effectExtent b="0" l="0" r="0" t="0"/>
-                  <wp:docPr id="42" name="image42.png"/>
+                  <wp:docPr id="42" name="image37.png"/>
                   <a:graphic>
                     <a:graphicData uri="http://schemas.openxmlformats.org/drawingml/2006/picture">
                       <pic:pic>
                         <pic:nvPicPr>
-                          <pic:cNvPr id="0" name="image42.png"/>
+                          <pic:cNvPr id="0" name="image37.png"/>
                           <pic:cNvPicPr preferRelativeResize="0"/>
                         </pic:nvPicPr>
                         <pic:blipFill>
@@ -4959,12 +4959,12 @@
                 <wp:inline distB="114300" distT="114300" distL="114300" distR="114300">
                   <wp:extent cx="4048125" cy="2227644"/>
                   <wp:effectExtent b="0" l="0" r="0" t="0"/>
-                  <wp:docPr id="27" name="image41.png"/>
+                  <wp:docPr id="27" name="image22.png"/>
                   <a:graphic>
                     <a:graphicData uri="http://schemas.openxmlformats.org/drawingml/2006/picture">
                       <pic:pic>
                         <pic:nvPicPr>
-                          <pic:cNvPr id="0" name="image41.png"/>
+                          <pic:cNvPr id="0" name="image22.png"/>
                           <pic:cNvPicPr preferRelativeResize="0"/>
                         </pic:nvPicPr>
                         <pic:blipFill>
@@ -5079,12 +5079,12 @@
                 <wp:inline distB="114300" distT="114300" distL="114300" distR="114300">
                   <wp:extent cx="4133850" cy="1442011"/>
                   <wp:effectExtent b="0" l="0" r="0" t="0"/>
-                  <wp:docPr id="5" name="image2.png"/>
+                  <wp:docPr id="5" name="image3.png"/>
                   <a:graphic>
                     <a:graphicData uri="http://schemas.openxmlformats.org/drawingml/2006/picture">
                       <pic:pic>
                         <pic:nvPicPr>
-                          <pic:cNvPr id="0" name="image2.png"/>
+                          <pic:cNvPr id="0" name="image3.png"/>
                           <pic:cNvPicPr preferRelativeResize="0"/>
                         </pic:nvPicPr>
                         <pic:blipFill>
@@ -5220,12 +5220,12 @@
                 <wp:inline distB="114300" distT="114300" distL="114300" distR="114300">
                   <wp:extent cx="4133850" cy="1117600"/>
                   <wp:effectExtent b="0" l="0" r="0" t="0"/>
-                  <wp:docPr id="15" name="image18.png"/>
+                  <wp:docPr id="15" name="image10.png"/>
                   <a:graphic>
                     <a:graphicData uri="http://schemas.openxmlformats.org/drawingml/2006/picture">
                       <pic:pic>
                         <pic:nvPicPr>
-                          <pic:cNvPr id="0" name="image18.png"/>
+                          <pic:cNvPr id="0" name="image10.png"/>
                           <pic:cNvPicPr preferRelativeResize="0"/>
                         </pic:nvPicPr>
                         <pic:blipFill>
@@ -5406,12 +5406,12 @@
                 <wp:inline distB="114300" distT="114300" distL="114300" distR="114300">
                   <wp:extent cx="4133850" cy="1168400"/>
                   <wp:effectExtent b="0" l="0" r="0" t="0"/>
-                  <wp:docPr id="39" name="image29.png"/>
+                  <wp:docPr id="39" name="image34.png"/>
                   <a:graphic>
                     <a:graphicData uri="http://schemas.openxmlformats.org/drawingml/2006/picture">
                       <pic:pic>
                         <pic:nvPicPr>
-                          <pic:cNvPr id="0" name="image29.png"/>
+                          <pic:cNvPr id="0" name="image34.png"/>
                           <pic:cNvPicPr preferRelativeResize="0"/>
                         </pic:nvPicPr>
                         <pic:blipFill>
@@ -6052,12 +6052,12 @@
                 <wp:inline distB="114300" distT="114300" distL="114300" distR="114300">
                   <wp:extent cx="4133850" cy="1923963"/>
                   <wp:effectExtent b="0" l="0" r="0" t="0"/>
-                  <wp:docPr id="18" name="image6.png"/>
+                  <wp:docPr id="18" name="image16.png"/>
                   <a:graphic>
                     <a:graphicData uri="http://schemas.openxmlformats.org/drawingml/2006/picture">
                       <pic:pic>
                         <pic:nvPicPr>
-                          <pic:cNvPr id="0" name="image6.png"/>
+                          <pic:cNvPr id="0" name="image16.png"/>
                           <pic:cNvPicPr preferRelativeResize="0"/>
                         </pic:nvPicPr>
                         <pic:blipFill>
@@ -6171,12 +6171,12 @@
                 <wp:inline distB="114300" distT="114300" distL="114300" distR="114300">
                   <wp:extent cx="4133850" cy="2006600"/>
                   <wp:effectExtent b="0" l="0" r="0" t="0"/>
-                  <wp:docPr id="36" name="image26.png"/>
+                  <wp:docPr id="36" name="image39.png"/>
                   <a:graphic>
                     <a:graphicData uri="http://schemas.openxmlformats.org/drawingml/2006/picture">
                       <pic:pic>
                         <pic:nvPicPr>
-                          <pic:cNvPr id="0" name="image26.png"/>
+                          <pic:cNvPr id="0" name="image39.png"/>
                           <pic:cNvPicPr preferRelativeResize="0"/>
                         </pic:nvPicPr>
                         <pic:blipFill>
@@ -7191,12 +7191,12 @@
                 <wp:inline distB="114300" distT="114300" distL="114300" distR="114300">
                   <wp:extent cx="4619625" cy="2184400"/>
                   <wp:effectExtent b="0" l="0" r="0" t="0"/>
-                  <wp:docPr id="32" name="image24.png"/>
+                  <wp:docPr id="32" name="image31.png"/>
                   <a:graphic>
                     <a:graphicData uri="http://schemas.openxmlformats.org/drawingml/2006/picture">
                       <pic:pic>
                         <pic:nvPicPr>
-                          <pic:cNvPr id="0" name="image24.png"/>
+                          <pic:cNvPr id="0" name="image31.png"/>
                           <pic:cNvPicPr preferRelativeResize="0"/>
                         </pic:nvPicPr>
                         <pic:blipFill>
@@ -8092,12 +8092,12 @@
                 <wp:inline distB="114300" distT="114300" distL="114300" distR="114300">
                   <wp:extent cx="4133850" cy="3532569"/>
                   <wp:effectExtent b="0" l="0" r="0" t="0"/>
-                  <wp:docPr id="13" name="image12.png"/>
+                  <wp:docPr id="13" name="image11.png"/>
                   <a:graphic>
                     <a:graphicData uri="http://schemas.openxmlformats.org/drawingml/2006/picture">
                       <pic:pic>
                         <pic:nvPicPr>
-                          <pic:cNvPr id="0" name="image12.png"/>
+                          <pic:cNvPr id="0" name="image11.png"/>
                           <pic:cNvPicPr preferRelativeResize="0"/>
                         </pic:nvPicPr>
                         <pic:blipFill>
@@ -8205,12 +8205,12 @@
                 <wp:inline distB="114300" distT="114300" distL="114300" distR="114300">
                   <wp:extent cx="3800475" cy="1986829"/>
                   <wp:effectExtent b="0" l="0" r="0" t="0"/>
-                  <wp:docPr id="37" name="image36.png"/>
+                  <wp:docPr id="37" name="image40.png"/>
                   <a:graphic>
                     <a:graphicData uri="http://schemas.openxmlformats.org/drawingml/2006/picture">
                       <pic:pic>
                         <pic:nvPicPr>
-                          <pic:cNvPr id="0" name="image36.png"/>
+                          <pic:cNvPr id="0" name="image40.png"/>
                           <pic:cNvPicPr preferRelativeResize="0"/>
                         </pic:nvPicPr>
                         <pic:blipFill>
@@ -8347,12 +8347,12 @@
                 <wp:inline distB="114300" distT="114300" distL="114300" distR="114300">
                   <wp:extent cx="4133850" cy="1968500"/>
                   <wp:effectExtent b="0" l="0" r="0" t="0"/>
-                  <wp:docPr id="20" name="image9.png"/>
+                  <wp:docPr id="20" name="image1.png"/>
                   <a:graphic>
                     <a:graphicData uri="http://schemas.openxmlformats.org/drawingml/2006/picture">
                       <pic:pic>
                         <pic:nvPicPr>
-                          <pic:cNvPr id="0" name="image9.png"/>
+                          <pic:cNvPr id="0" name="image1.png"/>
                           <pic:cNvPicPr preferRelativeResize="0"/>
                         </pic:nvPicPr>
                         <pic:blipFill>
@@ -8590,12 +8590,12 @@
                 <wp:inline distB="114300" distT="114300" distL="114300" distR="114300">
                   <wp:extent cx="4133850" cy="1117600"/>
                   <wp:effectExtent b="0" l="0" r="0" t="0"/>
-                  <wp:docPr id="16" name="image18.png"/>
+                  <wp:docPr id="16" name="image10.png"/>
                   <a:graphic>
                     <a:graphicData uri="http://schemas.openxmlformats.org/drawingml/2006/picture">
                       <pic:pic>
                         <pic:nvPicPr>
-                          <pic:cNvPr id="0" name="image18.png"/>
+                          <pic:cNvPr id="0" name="image10.png"/>
                           <pic:cNvPicPr preferRelativeResize="0"/>
                         </pic:nvPicPr>
                         <pic:blipFill>
@@ -8716,12 +8716,12 @@
                 <wp:inline distB="114300" distT="114300" distL="114300" distR="114300">
                   <wp:extent cx="4133850" cy="1079500"/>
                   <wp:effectExtent b="0" l="0" r="0" t="0"/>
-                  <wp:docPr id="26" name="image34.png"/>
+                  <wp:docPr id="26" name="image25.png"/>
                   <a:graphic>
                     <a:graphicData uri="http://schemas.openxmlformats.org/drawingml/2006/picture">
                       <pic:pic>
                         <pic:nvPicPr>
-                          <pic:cNvPr id="0" name="image34.png"/>
+                          <pic:cNvPr id="0" name="image25.png"/>
                           <pic:cNvPicPr preferRelativeResize="0"/>
                         </pic:nvPicPr>
                         <pic:blipFill>
@@ -8823,12 +8823,12 @@
                 <wp:inline distB="114300" distT="114300" distL="114300" distR="114300">
                   <wp:extent cx="4133850" cy="1104900"/>
                   <wp:effectExtent b="0" l="0" r="0" t="0"/>
-                  <wp:docPr id="44" name="image39.png"/>
+                  <wp:docPr id="44" name="image38.png"/>
                   <a:graphic>
                     <a:graphicData uri="http://schemas.openxmlformats.org/drawingml/2006/picture">
                       <pic:pic>
                         <pic:nvPicPr>
-                          <pic:cNvPr id="0" name="image39.png"/>
+                          <pic:cNvPr id="0" name="image38.png"/>
                           <pic:cNvPicPr preferRelativeResize="0"/>
                         </pic:nvPicPr>
                         <pic:blipFill>
@@ -9499,12 +9499,12 @@
                 <wp:inline distB="114300" distT="114300" distL="114300" distR="114300">
                   <wp:extent cx="4438650" cy="2654300"/>
                   <wp:effectExtent b="0" l="0" r="0" t="0"/>
-                  <wp:docPr id="6" name="image3.png"/>
+                  <wp:docPr id="6" name="image5.png"/>
                   <a:graphic>
                     <a:graphicData uri="http://schemas.openxmlformats.org/drawingml/2006/picture">
                       <pic:pic>
                         <pic:nvPicPr>
-                          <pic:cNvPr id="0" name="image3.png"/>
+                          <pic:cNvPr id="0" name="image5.png"/>
                           <pic:cNvPicPr preferRelativeResize="0"/>
                         </pic:nvPicPr>
                         <pic:blipFill>
@@ -9722,12 +9722,12 @@
                 <wp:inline distB="114300" distT="114300" distL="114300" distR="114300">
                   <wp:extent cx="4133850" cy="1968500"/>
                   <wp:effectExtent b="0" l="0" r="0" t="0"/>
-                  <wp:docPr id="46" name="image9.png"/>
+                  <wp:docPr id="46" name="image1.png"/>
                   <a:graphic>
                     <a:graphicData uri="http://schemas.openxmlformats.org/drawingml/2006/picture">
                       <pic:pic>
                         <pic:nvPicPr>
-                          <pic:cNvPr id="0" name="image9.png"/>
+                          <pic:cNvPr id="0" name="image1.png"/>
                           <pic:cNvPicPr preferRelativeResize="0"/>
                         </pic:nvPicPr>
                         <pic:blipFill>
@@ -11010,12 +11010,12 @@
                 <wp:inline distB="114300" distT="114300" distL="114300" distR="114300">
                   <wp:extent cx="4081463" cy="3267075"/>
                   <wp:effectExtent b="0" l="0" r="0" t="0"/>
-                  <wp:docPr id="14" name="image8.png"/>
+                  <wp:docPr id="14" name="image2.png"/>
                   <a:graphic>
                     <a:graphicData uri="http://schemas.openxmlformats.org/drawingml/2006/picture">
                       <pic:pic>
                         <pic:nvPicPr>
-                          <pic:cNvPr id="0" name="image8.png"/>
+                          <pic:cNvPr id="0" name="image2.png"/>
                           <pic:cNvPicPr preferRelativeResize="0"/>
                         </pic:nvPicPr>
                         <pic:blipFill>
@@ -11079,12 +11079,12 @@
                 <wp:inline distB="114300" distT="114300" distL="114300" distR="114300">
                   <wp:extent cx="4114800" cy="494094"/>
                   <wp:effectExtent b="0" l="0" r="0" t="0"/>
-                  <wp:docPr id="21" name="image23.png"/>
+                  <wp:docPr id="21" name="image19.png"/>
                   <a:graphic>
                     <a:graphicData uri="http://schemas.openxmlformats.org/drawingml/2006/picture">
                       <pic:pic>
                         <pic:nvPicPr>
-                          <pic:cNvPr id="0" name="image23.png"/>
+                          <pic:cNvPr id="0" name="image19.png"/>
                           <pic:cNvPicPr preferRelativeResize="0"/>
                         </pic:nvPicPr>
                         <pic:blipFill>
@@ -11165,12 +11165,12 @@
                 <wp:inline distB="114300" distT="114300" distL="114300" distR="114300">
                   <wp:extent cx="4143375" cy="2082800"/>
                   <wp:effectExtent b="0" l="0" r="0" t="0"/>
-                  <wp:docPr id="11" name="image10.png"/>
+                  <wp:docPr id="11" name="image8.png"/>
                   <a:graphic>
                     <a:graphicData uri="http://schemas.openxmlformats.org/drawingml/2006/picture">
                       <pic:pic>
                         <pic:nvPicPr>
-                          <pic:cNvPr id="0" name="image10.png"/>
+                          <pic:cNvPr id="0" name="image8.png"/>
                           <pic:cNvPicPr preferRelativeResize="0"/>
                         </pic:nvPicPr>
                         <pic:blipFill>
@@ -11956,12 +11956,12 @@
                 <wp:inline distB="114300" distT="114300" distL="114300" distR="114300">
                   <wp:extent cx="4619625" cy="3619500"/>
                   <wp:effectExtent b="0" l="0" r="0" t="0"/>
-                  <wp:docPr id="28" name="image27.png"/>
+                  <wp:docPr id="28" name="image23.png"/>
                   <a:graphic>
                     <a:graphicData uri="http://schemas.openxmlformats.org/drawingml/2006/picture">
                       <pic:pic>
                         <pic:nvPicPr>
-                          <pic:cNvPr id="0" name="image27.png"/>
+                          <pic:cNvPr id="0" name="image23.png"/>
                           <pic:cNvPicPr preferRelativeResize="0"/>
                         </pic:nvPicPr>
                         <pic:blipFill>
@@ -12067,12 +12067,12 @@
                 <wp:inline distB="114300" distT="114300" distL="114300" distR="114300">
                   <wp:extent cx="4619625" cy="2235200"/>
                   <wp:effectExtent b="0" l="0" r="0" t="0"/>
-                  <wp:docPr id="9" name="image11.png"/>
+                  <wp:docPr id="9" name="image17.png"/>
                   <a:graphic>
                     <a:graphicData uri="http://schemas.openxmlformats.org/drawingml/2006/picture">
                       <pic:pic>
                         <pic:nvPicPr>
-                          <pic:cNvPr id="0" name="image11.png"/>
+                          <pic:cNvPr id="0" name="image17.png"/>
                           <pic:cNvPicPr preferRelativeResize="0"/>
                         </pic:nvPicPr>
                         <pic:blipFill>
@@ -14151,12 +14151,12 @@
                 <wp:inline distB="114300" distT="114300" distL="114300" distR="114300">
                   <wp:extent cx="1313743" cy="437914"/>
                   <wp:effectExtent b="0" l="0" r="0" t="0"/>
-                  <wp:docPr id="33" name="image30.png"/>
+                  <wp:docPr id="33" name="image36.png"/>
                   <a:graphic>
                     <a:graphicData uri="http://schemas.openxmlformats.org/drawingml/2006/picture">
                       <pic:pic>
                         <pic:nvPicPr>
-                          <pic:cNvPr id="0" name="image30.png"/>
+                          <pic:cNvPr id="0" name="image36.png"/>
                           <pic:cNvPicPr preferRelativeResize="0"/>
                         </pic:nvPicPr>
                         <pic:blipFill>
@@ -14226,12 +14226,12 @@
                 <wp:inline distB="114300" distT="114300" distL="114300" distR="114300">
                   <wp:extent cx="4438650" cy="2235200"/>
                   <wp:effectExtent b="0" l="0" r="0" t="0"/>
-                  <wp:docPr id="24" name="image32.png"/>
+                  <wp:docPr id="24" name="image28.png"/>
                   <a:graphic>
                     <a:graphicData uri="http://schemas.openxmlformats.org/drawingml/2006/picture">
                       <pic:pic>
                         <pic:nvPicPr>
-                          <pic:cNvPr id="0" name="image32.png"/>
+                          <pic:cNvPr id="0" name="image28.png"/>
                           <pic:cNvPicPr preferRelativeResize="0"/>
                         </pic:nvPicPr>
                         <pic:blipFill>
@@ -15484,12 +15484,12 @@
                   <wp:extent cx="1410148" cy="356248"/>
                   <wp:effectExtent b="0" l="0" r="0" t="0"/>
                   <wp:wrapSquare wrapText="bothSides" distB="114300" distT="114300" distL="114300" distR="114300"/>
-                  <wp:docPr id="29" name="image31.png"/>
+                  <wp:docPr id="29" name="image21.png"/>
                   <a:graphic>
                     <a:graphicData uri="http://schemas.openxmlformats.org/drawingml/2006/picture">
                       <pic:pic>
                         <pic:nvPicPr>
-                          <pic:cNvPr id="0" name="image31.png"/>
+                          <pic:cNvPr id="0" name="image21.png"/>
                           <pic:cNvPicPr preferRelativeResize="0"/>
                         </pic:nvPicPr>
                         <pic:blipFill>
@@ -15612,12 +15612,12 @@
                 <wp:inline distB="114300" distT="114300" distL="114300" distR="114300">
                   <wp:extent cx="4195763" cy="3571875"/>
                   <wp:effectExtent b="0" l="0" r="0" t="0"/>
-                  <wp:docPr id="41" name="image43.png"/>
+                  <wp:docPr id="41" name="image35.png"/>
                   <a:graphic>
                     <a:graphicData uri="http://schemas.openxmlformats.org/drawingml/2006/picture">
                       <pic:pic>
                         <pic:nvPicPr>
-                          <pic:cNvPr id="0" name="image43.png"/>
+                          <pic:cNvPr id="0" name="image35.png"/>
                           <pic:cNvPicPr preferRelativeResize="0"/>
                         </pic:nvPicPr>
                         <pic:blipFill>
@@ -16715,12 +16715,12 @@
                 <wp:inline distB="114300" distT="114300" distL="114300" distR="114300">
                   <wp:extent cx="4286250" cy="1006602"/>
                   <wp:effectExtent b="0" l="0" r="0" t="0"/>
-                  <wp:docPr id="19" name="image5.png"/>
+                  <wp:docPr id="19" name="image7.png"/>
                   <a:graphic>
                     <a:graphicData uri="http://schemas.openxmlformats.org/drawingml/2006/picture">
                       <pic:pic>
                         <pic:nvPicPr>
-                          <pic:cNvPr id="0" name="image5.png"/>
+                          <pic:cNvPr id="0" name="image7.png"/>
                           <pic:cNvPicPr preferRelativeResize="0"/>
                         </pic:nvPicPr>
                         <pic:blipFill>
@@ -16789,12 +16789,12 @@
                 <wp:inline distB="114300" distT="114300" distL="114300" distR="114300">
                   <wp:extent cx="4286250" cy="1130300"/>
                   <wp:effectExtent b="0" l="0" r="0" t="0"/>
-                  <wp:docPr id="3" name="image17.png"/>
+                  <wp:docPr id="3" name="image9.png"/>
                   <a:graphic>
                     <a:graphicData uri="http://schemas.openxmlformats.org/drawingml/2006/picture">
                       <pic:pic>
                         <pic:nvPicPr>
-                          <pic:cNvPr id="0" name="image17.png"/>
+                          <pic:cNvPr id="0" name="image9.png"/>
                           <pic:cNvPicPr preferRelativeResize="0"/>
                         </pic:nvPicPr>
                         <pic:blipFill>
@@ -16854,12 +16854,12 @@
                 <wp:inline distB="114300" distT="114300" distL="114300" distR="114300">
                   <wp:extent cx="294868" cy="230141"/>
                   <wp:effectExtent b="0" l="0" r="0" t="0"/>
-                  <wp:docPr id="10" name="image4.png"/>
+                  <wp:docPr id="10" name="image26.png"/>
                   <a:graphic>
                     <a:graphicData uri="http://schemas.openxmlformats.org/drawingml/2006/picture">
                       <pic:pic>
                         <pic:nvPicPr>
-                          <pic:cNvPr id="0" name="image4.png"/>
+                          <pic:cNvPr id="0" name="image26.png"/>
                           <pic:cNvPicPr preferRelativeResize="0"/>
                         </pic:nvPicPr>
                         <pic:blipFill>
@@ -17854,12 +17854,12 @@
                 <wp:inline distB="114300" distT="114300" distL="114300" distR="114300">
                   <wp:extent cx="4519613" cy="3352800"/>
                   <wp:effectExtent b="0" l="0" r="0" t="0"/>
-                  <wp:docPr id="2" name="image7.png"/>
+                  <wp:docPr id="2" name="image6.png"/>
                   <a:graphic>
                     <a:graphicData uri="http://schemas.openxmlformats.org/drawingml/2006/picture">
                       <pic:pic>
                         <pic:nvPicPr>
-                          <pic:cNvPr id="0" name="image7.png"/>
+                          <pic:cNvPr id="0" name="image6.png"/>
                           <pic:cNvPicPr preferRelativeResize="0"/>
                         </pic:nvPicPr>
                         <pic:blipFill>
@@ -18437,12 +18437,12 @@
                 <wp:inline distB="114300" distT="114300" distL="114300" distR="114300">
                   <wp:extent cx="4619625" cy="3416300"/>
                   <wp:effectExtent b="0" l="0" r="0" t="0"/>
-                  <wp:docPr id="30" name="image25.png"/>
+                  <wp:docPr id="30" name="image20.png"/>
                   <a:graphic>
                     <a:graphicData uri="http://schemas.openxmlformats.org/drawingml/2006/picture">
                       <pic:pic>
                         <pic:nvPicPr>
-                          <pic:cNvPr id="0" name="image25.png"/>
+                          <pic:cNvPr id="0" name="image20.png"/>
                           <pic:cNvPicPr preferRelativeResize="0"/>
                         </pic:nvPicPr>
                         <pic:blipFill>
@@ -19126,12 +19126,12 @@
                 <wp:inline distB="114300" distT="114300" distL="114300" distR="114300">
                   <wp:extent cx="4619625" cy="2222500"/>
                   <wp:effectExtent b="0" l="0" r="0" t="0"/>
-                  <wp:docPr id="12" name="image1.png"/>
+                  <wp:docPr id="12" name="image4.png"/>
                   <a:graphic>
                     <a:graphicData uri="http://schemas.openxmlformats.org/drawingml/2006/picture">
                       <pic:pic>
                         <pic:nvPicPr>
-                          <pic:cNvPr id="0" name="image1.png"/>
+                          <pic:cNvPr id="0" name="image4.png"/>
                           <pic:cNvPicPr preferRelativeResize="0"/>
                         </pic:nvPicPr>
                         <pic:blipFill>
@@ -19846,12 +19846,12 @@
                 <wp:inline distB="114300" distT="114300" distL="114300" distR="114300">
                   <wp:extent cx="4619625" cy="2540000"/>
                   <wp:effectExtent b="0" l="0" r="0" t="0"/>
-                  <wp:docPr id="38" name="image35.png"/>
+                  <wp:docPr id="38" name="image29.png"/>
                   <a:graphic>
                     <a:graphicData uri="http://schemas.openxmlformats.org/drawingml/2006/picture">
                       <pic:pic>
                         <pic:nvPicPr>
-                          <pic:cNvPr id="0" name="image35.png"/>
+                          <pic:cNvPr id="0" name="image29.png"/>
                           <pic:cNvPicPr preferRelativeResize="0"/>
                         </pic:nvPicPr>
                         <pic:blipFill>
@@ -20934,12 +20934,12 @@
                 <wp:inline distB="114300" distT="114300" distL="114300" distR="114300">
                   <wp:extent cx="3995738" cy="1343025"/>
                   <wp:effectExtent b="0" l="0" r="0" t="0"/>
-                  <wp:docPr id="45" name="image38.png"/>
+                  <wp:docPr id="45" name="image44.png"/>
                   <a:graphic>
                     <a:graphicData uri="http://schemas.openxmlformats.org/drawingml/2006/picture">
                       <pic:pic>
                         <pic:nvPicPr>
-                          <pic:cNvPr id="0" name="image38.png"/>
+                          <pic:cNvPr id="0" name="image44.png"/>
                           <pic:cNvPicPr preferRelativeResize="0"/>
                         </pic:nvPicPr>
                         <pic:blipFill>
@@ -21013,12 +21013,12 @@
                 <wp:inline distB="114300" distT="114300" distL="114300" distR="114300">
                   <wp:extent cx="3233738" cy="1743075"/>
                   <wp:effectExtent b="0" l="0" r="0" t="0"/>
-                  <wp:docPr id="47" name="image44.png"/>
+                  <wp:docPr id="47" name="image42.png"/>
                   <a:graphic>
                     <a:graphicData uri="http://schemas.openxmlformats.org/drawingml/2006/picture">
                       <pic:pic>
                         <pic:nvPicPr>
-                          <pic:cNvPr id="0" name="image44.png"/>
+                          <pic:cNvPr id="0" name="image42.png"/>
                           <pic:cNvPicPr preferRelativeResize="0"/>
                         </pic:nvPicPr>
                         <pic:blipFill>
@@ -21520,12 +21520,12 @@
                 <wp:inline distB="114300" distT="114300" distL="114300" distR="114300">
                   <wp:extent cx="3995738" cy="1485900"/>
                   <wp:effectExtent b="0" l="0" r="0" t="0"/>
-                  <wp:docPr id="31" name="image21.png"/>
+                  <wp:docPr id="31" name="image33.png"/>
                   <a:graphic>
                     <a:graphicData uri="http://schemas.openxmlformats.org/drawingml/2006/picture">
                       <pic:pic>
                         <pic:nvPicPr>
-                          <pic:cNvPr id="0" name="image21.png"/>
+                          <pic:cNvPr id="0" name="image33.png"/>
                           <pic:cNvPicPr preferRelativeResize="0"/>
                         </pic:nvPicPr>
                         <pic:blipFill>
@@ -21599,12 +21599,12 @@
                 <wp:inline distB="114300" distT="114300" distL="114300" distR="114300">
                   <wp:extent cx="1543050" cy="409575"/>
                   <wp:effectExtent b="0" l="0" r="0" t="0"/>
-                  <wp:docPr id="35" name="image28.png"/>
+                  <wp:docPr id="35" name="image24.png"/>
                   <a:graphic>
                     <a:graphicData uri="http://schemas.openxmlformats.org/drawingml/2006/picture">
                       <pic:pic>
                         <pic:nvPicPr>
-                          <pic:cNvPr id="0" name="image28.png"/>
+                          <pic:cNvPr id="0" name="image24.png"/>
                           <pic:cNvPicPr preferRelativeResize="0"/>
                         </pic:nvPicPr>
                         <pic:blipFill>
@@ -21678,12 +21678,12 @@
                 <wp:inline distB="114300" distT="114300" distL="114300" distR="114300">
                   <wp:extent cx="1905000" cy="962025"/>
                   <wp:effectExtent b="0" l="0" r="0" t="0"/>
-                  <wp:docPr id="22" name="image37.png"/>
+                  <wp:docPr id="22" name="image30.png"/>
                   <a:graphic>
                     <a:graphicData uri="http://schemas.openxmlformats.org/drawingml/2006/picture">
                       <pic:pic>
                         <pic:nvPicPr>
-                          <pic:cNvPr id="0" name="image37.png"/>
+                          <pic:cNvPr id="0" name="image30.png"/>
                           <pic:cNvPicPr preferRelativeResize="0"/>
                         </pic:nvPicPr>
                         <pic:blipFill>
@@ -22232,12 +22232,12 @@
                 <wp:inline distB="114300" distT="114300" distL="114300" distR="114300">
                   <wp:extent cx="4100513" cy="1327382"/>
                   <wp:effectExtent b="0" l="0" r="0" t="0"/>
-                  <wp:docPr id="17" name="image19.png"/>
+                  <wp:docPr id="17" name="image15.png"/>
                   <a:graphic>
                     <a:graphicData uri="http://schemas.openxmlformats.org/drawingml/2006/picture">
                       <pic:pic>
                         <pic:nvPicPr>
-                          <pic:cNvPr id="0" name="image19.png"/>
+                          <pic:cNvPr id="0" name="image15.png"/>
                           <pic:cNvPicPr preferRelativeResize="0"/>
                         </pic:nvPicPr>
                         <pic:blipFill>
@@ -22327,12 +22327,12 @@
                 <wp:inline distB="114300" distT="114300" distL="114300" distR="114300">
                   <wp:extent cx="2085975" cy="428625"/>
                   <wp:effectExtent b="0" l="0" r="0" t="0"/>
-                  <wp:docPr id="1" name="image16.png"/>
+                  <wp:docPr id="1" name="image18.png"/>
                   <a:graphic>
                     <a:graphicData uri="http://schemas.openxmlformats.org/drawingml/2006/picture">
                       <pic:pic>
                         <pic:nvPicPr>
-                          <pic:cNvPr id="0" name="image16.png"/>
+                          <pic:cNvPr id="0" name="image18.png"/>
                           <pic:cNvPicPr preferRelativeResize="0"/>
                         </pic:nvPicPr>
                         <pic:blipFill>
@@ -22876,12 +22876,12 @@
                 <wp:inline distB="114300" distT="114300" distL="114300" distR="114300">
                   <wp:extent cx="1381125" cy="847725"/>
                   <wp:effectExtent b="0" l="0" r="0" t="0"/>
-                  <wp:docPr id="40" name="image22.png"/>
+                  <wp:docPr id="40" name="image32.png"/>
                   <a:graphic>
                     <a:graphicData uri="http://schemas.openxmlformats.org/drawingml/2006/picture">
                       <pic:pic>
                         <pic:nvPicPr>
-                          <pic:cNvPr id="0" name="image22.png"/>
+                          <pic:cNvPr id="0" name="image32.png"/>
                           <pic:cNvPicPr preferRelativeResize="0"/>
                         </pic:nvPicPr>
                         <pic:blipFill>
@@ -22979,12 +22979,12 @@
                 <wp:inline distB="114300" distT="114300" distL="114300" distR="114300">
                   <wp:extent cx="609600" cy="381000"/>
                   <wp:effectExtent b="0" l="0" r="0" t="0"/>
-                  <wp:docPr id="25" name="image20.png"/>
+                  <wp:docPr id="25" name="image27.png"/>
                   <a:graphic>
                     <a:graphicData uri="http://schemas.openxmlformats.org/drawingml/2006/picture">
                       <pic:pic>
                         <pic:nvPicPr>
-                          <pic:cNvPr id="0" name="image20.png"/>
+                          <pic:cNvPr id="0" name="image27.png"/>
                           <pic:cNvPicPr preferRelativeResize="0"/>
                         </pic:nvPicPr>
                         <pic:blipFill>
@@ -23504,12 +23504,12 @@
                 <wp:inline distB="114300" distT="114300" distL="114300" distR="114300">
                   <wp:extent cx="1695450" cy="485775"/>
                   <wp:effectExtent b="0" l="0" r="0" t="0"/>
-                  <wp:docPr id="43" name="image40.png"/>
+                  <wp:docPr id="43" name="image41.png"/>
                   <a:graphic>
                     <a:graphicData uri="http://schemas.openxmlformats.org/drawingml/2006/picture">
                       <pic:pic>
                         <pic:nvPicPr>
-                          <pic:cNvPr id="0" name="image40.png"/>
+                          <pic:cNvPr id="0" name="image41.png"/>
                           <pic:cNvPicPr preferRelativeResize="0"/>
                         </pic:nvPicPr>
                         <pic:blipFill>
@@ -24029,12 +24029,12 @@
                 <wp:inline distB="114300" distT="114300" distL="114300" distR="114300">
                   <wp:extent cx="1381125" cy="847725"/>
                   <wp:effectExtent b="0" l="0" r="0" t="0"/>
-                  <wp:docPr id="23" name="image22.png"/>
+                  <wp:docPr id="23" name="image32.png"/>
                   <a:graphic>
                     <a:graphicData uri="http://schemas.openxmlformats.org/drawingml/2006/picture">
                       <pic:pic>
                         <pic:nvPicPr>
-                          <pic:cNvPr id="0" name="image22.png"/>
+                          <pic:cNvPr id="0" name="image32.png"/>
                           <pic:cNvPicPr preferRelativeResize="0"/>
                         </pic:nvPicPr>
                         <pic:blipFill>
@@ -24187,12 +24187,12 @@
                 <wp:inline distB="114300" distT="114300" distL="114300" distR="114300">
                   <wp:extent cx="800100" cy="419100"/>
                   <wp:effectExtent b="0" l="0" r="0" t="0"/>
-                  <wp:docPr id="4" name="image15.png"/>
+                  <wp:docPr id="4" name="image12.png"/>
                   <a:graphic>
                     <a:graphicData uri="http://schemas.openxmlformats.org/drawingml/2006/picture">
                       <pic:pic>
                         <pic:nvPicPr>
-                          <pic:cNvPr id="0" name="image15.png"/>
+                          <pic:cNvPr id="0" name="image12.png"/>
                           <pic:cNvPicPr preferRelativeResize="0"/>
                         </pic:nvPicPr>
                         <pic:blipFill>

</xml_diff>